<commit_message>
Online Voting system - project proposal
</commit_message>
<xml_diff>
--- a/Project - Proposal.docx
+++ b/Project - Proposal.docx
@@ -2751,17 +2751,69 @@
     </w:p>
     <w:p>
       <w:pPr>
+        <w:spacing w:line="360" w:lineRule="auto"/>
+        <w:jc w:val="both"/>
+      </w:pPr>
+    </w:p>
+    <w:p>
+      <w:pPr>
         <w:pStyle w:val="Heading3"/>
+        <w:spacing w:line="360" w:lineRule="auto"/>
       </w:pPr>
       <w:bookmarkStart w:id="13" w:name="_Toc158924969"/>
       <w:r>
-        <w:t>4.2.1 TECHNICAL FEASIBILITY</w:t>
+        <w:t>4.2.1 TECHNICAL FEASIBILIT</w:t>
       </w:r>
       <w:bookmarkEnd w:id="13"/>
-    </w:p>
+      <w:r>
+        <w:t>Y</w:t>
+      </w:r>
+    </w:p>
+    <w:p>
+      <w:pPr>
+        <w:spacing w:line="360" w:lineRule="auto"/>
+      </w:pPr>
+      <w:r>
+        <w:t xml:space="preserve">This web application is built using HTML, CSS, </w:t>
+      </w:r>
+      <w:r>
+        <w:t>JS</w:t>
+      </w:r>
+      <w:r>
+        <w:t xml:space="preserve"> for frontend scripting and Tailwind CSS library for better design</w:t>
+      </w:r>
+      <w:r>
+        <w:t xml:space="preserve"> whereas Python &amp; </w:t>
+      </w:r>
+      <w:proofErr w:type="spellStart"/>
+      <w:r>
+        <w:t>Django</w:t>
+      </w:r>
+      <w:proofErr w:type="spellEnd"/>
+      <w:r>
+        <w:t xml:space="preserve"> for </w:t>
+      </w:r>
+      <w:r>
+        <w:t xml:space="preserve">backend scripting. </w:t>
+      </w:r>
+      <w:r>
+        <w:t xml:space="preserve">The project also requires an IDE like </w:t>
+      </w:r>
+      <w:r>
+        <w:t>Visual Studio Code</w:t>
+      </w:r>
+      <w:r>
+        <w:t xml:space="preserve"> to run all these programming languages and libraries. </w:t>
+      </w:r>
+      <w:r>
+        <w:t>All these tools are free of cost and easy to use. Hence, this project is technically feasible.</w:t>
+      </w:r>
+    </w:p>
+    <w:p/>
     <w:p>
       <w:pPr>
         <w:pStyle w:val="Heading3"/>
+        <w:spacing w:line="360" w:lineRule="auto"/>
       </w:pPr>
       <w:bookmarkStart w:id="14" w:name="_Toc158924970"/>
       <w:r>
@@ -2771,7 +2823,20 @@
     </w:p>
     <w:p>
       <w:pPr>
+        <w:spacing w:line="360" w:lineRule="auto"/>
+      </w:pPr>
+      <w:r>
+        <w:t>Web application is equipped with helpful resources and hints to avoid ambiguity and eliminate errors. Interface is very user friendly that anyone can use it</w:t>
+      </w:r>
+      <w:r>
+        <w:t xml:space="preserve"> with ease. Therefore, this project passes the operational feasibility.</w:t>
+      </w:r>
+    </w:p>
+    <w:p/>
+    <w:p>
+      <w:pPr>
         <w:pStyle w:val="Heading3"/>
+        <w:spacing w:line="360" w:lineRule="auto"/>
       </w:pPr>
       <w:bookmarkStart w:id="15" w:name="_Toc158924971"/>
       <w:r>
@@ -2781,7 +2846,30 @@
     </w:p>
     <w:p>
       <w:pPr>
+        <w:spacing w:line="360" w:lineRule="auto"/>
+      </w:pPr>
+      <w:r>
+        <w:t xml:space="preserve">The only requirement of the project are developers with PC capable of running the IDE such as Visual Studio Code which is completely free. </w:t>
+      </w:r>
+      <w:r>
+        <w:t xml:space="preserve">Since all developers have the computers with good specs and tools and software used are completely free. Only </w:t>
+      </w:r>
+      <w:r>
+        <w:lastRenderedPageBreak/>
+        <w:t xml:space="preserve">expenses are towards designers and developers, which is not a problem since we are the ones who are fulfilling all the roles. So, </w:t>
+      </w:r>
+      <w:r>
+        <w:t xml:space="preserve">the </w:t>
+      </w:r>
+      <w:r>
+        <w:t>project is economically feasible.</w:t>
+      </w:r>
+    </w:p>
+    <w:p/>
+    <w:p>
+      <w:pPr>
         <w:pStyle w:val="Heading3"/>
+        <w:spacing w:line="360" w:lineRule="auto"/>
       </w:pPr>
       <w:bookmarkStart w:id="16" w:name="_Toc158924972"/>
       <w:r>
@@ -2789,6 +2877,7 @@
       </w:r>
       <w:bookmarkEnd w:id="16"/>
     </w:p>
+    <w:p/>
     <w:p/>
     <w:p>
       <w:pPr>
@@ -2903,7 +2992,7 @@
           <w:rPr>
             <w:noProof/>
           </w:rPr>
-          <w:t>3</w:t>
+          <w:t>4</w:t>
         </w:r>
         <w:r>
           <w:rPr>
@@ -3927,7 +4016,6 @@
   <w:style w:type="character" w:default="1" w:styleId="DefaultParagraphFont">
     <w:name w:val="Default Paragraph Font"/>
     <w:uiPriority w:val="1"/>
-    <w:semiHidden/>
     <w:unhideWhenUsed/>
   </w:style>
   <w:style w:type="table" w:default="1" w:styleId="TableNormal">
@@ -4408,7 +4496,7 @@
 </file>
 
 <file path=customXml/itemProps1.xml><?xml version="1.0" encoding="utf-8"?>
-<ds:datastoreItem xmlns:ds="http://schemas.openxmlformats.org/officeDocument/2006/customXml" ds:itemID="{F40D984D-FE6C-4868-A926-31AF60A284D3}">
+<ds:datastoreItem xmlns:ds="http://schemas.openxmlformats.org/officeDocument/2006/customXml" ds:itemID="{263D1ADA-5F03-444E-A111-663112046B26}">
   <ds:schemaRefs>
     <ds:schemaRef ds:uri="http://schemas.openxmlformats.org/officeDocument/2006/bibliography"/>
   </ds:schemaRefs>

</xml_diff>

<commit_message>
Configure the apps and set up webpages
</commit_message>
<xml_diff>
--- a/Project - Proposal.docx
+++ b/Project - Proposal.docx
@@ -5,405 +5,18 @@
     <w:p>
       <w:pPr>
         <w:pStyle w:val="Title"/>
-      </w:pPr>
-      <w:bookmarkStart w:id="0" w:name="_Toc159865564"/>
-      <w:r>
-        <w:t>A</w:t>
-      </w:r>
-      <w:r>
-        <w:t>BSTRACT</w:t>
+        <w:rPr>
+          <w:rFonts w:eastAsiaTheme="minorHAnsi"/>
+        </w:rPr>
+      </w:pPr>
+      <w:bookmarkStart w:id="0" w:name="_Toc159933705"/>
+      <w:r>
+        <w:rPr>
+          <w:rFonts w:eastAsiaTheme="minorHAnsi"/>
+        </w:rPr>
+        <w:t>TABLE OF CONTENT</w:t>
       </w:r>
       <w:bookmarkEnd w:id="0"/>
-    </w:p>
-    <w:p>
-      <w:pPr>
-        <w:jc w:val="center"/>
-        <w:rPr>
-          <w:rFonts w:ascii="Times New Roman" w:hAnsi="Times New Roman" w:cs="Times New Roman"/>
-          <w:b/>
-          <w:bCs/>
-          <w:sz w:val="28"/>
-          <w:szCs w:val="30"/>
-        </w:rPr>
-      </w:pPr>
-    </w:p>
-    <w:p>
-      <w:pPr>
-        <w:spacing w:line="360" w:lineRule="auto"/>
-        <w:jc w:val="both"/>
-        <w:rPr>
-          <w:rFonts w:ascii="Times New Roman" w:hAnsi="Times New Roman" w:cs="Times New Roman"/>
-          <w:szCs w:val="28"/>
-        </w:rPr>
-      </w:pPr>
-      <w:r>
-        <w:rPr>
-          <w:rFonts w:ascii="Times New Roman" w:hAnsi="Times New Roman" w:cs="Times New Roman"/>
-          <w:szCs w:val="28"/>
-        </w:rPr>
-        <w:t>The ‘Online Voting System’ is the study and implementation of the voting requirements and protocols during an election. It is an online voting system aimed at easing the voting procedure and reducing the election’s time duration. T</w:t>
-      </w:r>
-      <w:r>
-        <w:rPr>
-          <w:rFonts w:ascii="Times New Roman" w:hAnsi="Times New Roman" w:cs="Times New Roman"/>
-          <w:szCs w:val="28"/>
-        </w:rPr>
-        <w:t>he system is a web application where a person can cast vote after the verification of their personal information and can view the results of the ongoing election.</w:t>
-      </w:r>
-      <w:r>
-        <w:rPr>
-          <w:rFonts w:ascii="Times New Roman" w:hAnsi="Times New Roman" w:cs="Times New Roman"/>
-          <w:szCs w:val="28"/>
-        </w:rPr>
-        <w:t xml:space="preserve"> </w:t>
-      </w:r>
-      <w:r>
-        <w:rPr>
-          <w:rFonts w:ascii="Times New Roman" w:hAnsi="Times New Roman" w:cs="Times New Roman"/>
-          <w:szCs w:val="28"/>
-        </w:rPr>
-        <w:t>The application is built on the Iterative</w:t>
-      </w:r>
-      <w:r>
-        <w:rPr>
-          <w:rFonts w:ascii="Times New Roman" w:hAnsi="Times New Roman" w:cs="Times New Roman"/>
-          <w:szCs w:val="28"/>
-        </w:rPr>
-        <w:t xml:space="preserve"> Model.</w:t>
-      </w:r>
-      <w:r>
-        <w:rPr>
-          <w:rFonts w:ascii="Times New Roman" w:hAnsi="Times New Roman" w:cs="Times New Roman"/>
-          <w:szCs w:val="28"/>
-        </w:rPr>
-        <w:t xml:space="preserve"> The application is built using HTML, CSS</w:t>
-      </w:r>
-      <w:r>
-        <w:rPr>
-          <w:rFonts w:ascii="Times New Roman" w:hAnsi="Times New Roman" w:cs="Times New Roman"/>
-          <w:szCs w:val="28"/>
-        </w:rPr>
-        <w:t xml:space="preserve"> and </w:t>
-      </w:r>
-      <w:r>
-        <w:rPr>
-          <w:rFonts w:ascii="Times New Roman" w:hAnsi="Times New Roman" w:cs="Times New Roman"/>
-          <w:szCs w:val="28"/>
-        </w:rPr>
-        <w:t xml:space="preserve">JS for the UI/UX and Python and </w:t>
-      </w:r>
-      <w:proofErr w:type="spellStart"/>
-      <w:r>
-        <w:rPr>
-          <w:rFonts w:ascii="Times New Roman" w:hAnsi="Times New Roman" w:cs="Times New Roman"/>
-          <w:szCs w:val="28"/>
-        </w:rPr>
-        <w:t>Django</w:t>
-      </w:r>
-      <w:proofErr w:type="spellEnd"/>
-      <w:r>
-        <w:rPr>
-          <w:rFonts w:ascii="Times New Roman" w:hAnsi="Times New Roman" w:cs="Times New Roman"/>
-          <w:szCs w:val="28"/>
-        </w:rPr>
-        <w:t xml:space="preserve"> </w:t>
-      </w:r>
-      <w:r>
-        <w:rPr>
-          <w:rFonts w:ascii="Times New Roman" w:hAnsi="Times New Roman" w:cs="Times New Roman"/>
-          <w:szCs w:val="28"/>
-        </w:rPr>
-        <w:t>framework for the server-</w:t>
-      </w:r>
-      <w:r>
-        <w:rPr>
-          <w:rFonts w:ascii="Times New Roman" w:hAnsi="Times New Roman" w:cs="Times New Roman"/>
-          <w:szCs w:val="28"/>
-        </w:rPr>
-        <w:t xml:space="preserve">side scripting. The application employs MySQL for storing and retrieving data. </w:t>
-      </w:r>
-      <w:r>
-        <w:rPr>
-          <w:rFonts w:ascii="Times New Roman" w:hAnsi="Times New Roman" w:cs="Times New Roman"/>
-          <w:szCs w:val="28"/>
-        </w:rPr>
-        <w:t>A voter, after verification, can view the candidates running for the election along with their personal information</w:t>
-      </w:r>
-      <w:r>
-        <w:rPr>
-          <w:rFonts w:ascii="Times New Roman" w:hAnsi="Times New Roman" w:cs="Times New Roman"/>
-          <w:szCs w:val="28"/>
-        </w:rPr>
-        <w:t xml:space="preserve">, </w:t>
-      </w:r>
-      <w:r>
-        <w:rPr>
-          <w:rFonts w:ascii="Times New Roman" w:hAnsi="Times New Roman" w:cs="Times New Roman"/>
-          <w:szCs w:val="28"/>
-        </w:rPr>
-        <w:t xml:space="preserve">qualification and work done by them. The web application provides simple and intuitive user interface without ambiguity for easy and errorless voting. </w:t>
-      </w:r>
-      <w:r>
-        <w:rPr>
-          <w:rFonts w:ascii="Times New Roman" w:hAnsi="Times New Roman" w:cs="Times New Roman"/>
-          <w:szCs w:val="28"/>
-        </w:rPr>
-        <w:t>It can make the election conclude quickly and the money spent to provide wages to vote counters can be saved and used for something more productive.</w:t>
-      </w:r>
-    </w:p>
-    <w:p>
-      <w:pPr>
-        <w:spacing w:line="360" w:lineRule="auto"/>
-        <w:jc w:val="both"/>
-        <w:rPr>
-          <w:rFonts w:ascii="Times New Roman" w:hAnsi="Times New Roman" w:cs="Times New Roman"/>
-          <w:szCs w:val="28"/>
-        </w:rPr>
-      </w:pPr>
-    </w:p>
-    <w:p>
-      <w:pPr>
-        <w:spacing w:line="360" w:lineRule="auto"/>
-        <w:rPr>
-          <w:rFonts w:ascii="Times New Roman" w:hAnsi="Times New Roman" w:cs="Times New Roman"/>
-          <w:b/>
-          <w:bCs/>
-          <w:i/>
-          <w:iCs/>
-          <w:szCs w:val="28"/>
-        </w:rPr>
-      </w:pPr>
-      <w:r>
-        <w:rPr>
-          <w:rFonts w:ascii="Times New Roman" w:hAnsi="Times New Roman" w:cs="Times New Roman"/>
-          <w:b/>
-          <w:bCs/>
-          <w:i/>
-          <w:iCs/>
-          <w:szCs w:val="28"/>
-        </w:rPr>
-        <w:t>Keywords:</w:t>
-      </w:r>
-      <w:r>
-        <w:rPr>
-          <w:rFonts w:ascii="Times New Roman" w:hAnsi="Times New Roman" w:cs="Times New Roman"/>
-          <w:b/>
-          <w:bCs/>
-          <w:i/>
-          <w:iCs/>
-          <w:szCs w:val="28"/>
-        </w:rPr>
-        <w:t xml:space="preserve"> </w:t>
-      </w:r>
-      <w:r>
-        <w:rPr>
-          <w:rFonts w:ascii="Times New Roman" w:hAnsi="Times New Roman" w:cs="Times New Roman"/>
-          <w:b/>
-          <w:bCs/>
-          <w:i/>
-          <w:iCs/>
-          <w:szCs w:val="28"/>
-        </w:rPr>
-        <w:t xml:space="preserve">voting, verification, </w:t>
-      </w:r>
-      <w:r>
-        <w:rPr>
-          <w:rFonts w:ascii="Times New Roman" w:hAnsi="Times New Roman" w:cs="Times New Roman"/>
-          <w:b/>
-          <w:bCs/>
-          <w:i/>
-          <w:iCs/>
-          <w:szCs w:val="28"/>
-        </w:rPr>
-        <w:t>Iterative</w:t>
-      </w:r>
-      <w:r>
-        <w:rPr>
-          <w:rFonts w:ascii="Times New Roman" w:hAnsi="Times New Roman" w:cs="Times New Roman"/>
-          <w:b/>
-          <w:bCs/>
-          <w:i/>
-          <w:iCs/>
-          <w:szCs w:val="28"/>
-        </w:rPr>
-        <w:t>, framework, server-side, web application, MySQL</w:t>
-      </w:r>
-    </w:p>
-    <w:p>
-      <w:pPr>
-        <w:spacing w:line="360" w:lineRule="auto"/>
-        <w:rPr>
-          <w:rFonts w:ascii="Times New Roman" w:hAnsi="Times New Roman" w:cs="Times New Roman"/>
-          <w:b/>
-          <w:bCs/>
-          <w:i/>
-          <w:iCs/>
-          <w:szCs w:val="28"/>
-        </w:rPr>
-      </w:pPr>
-    </w:p>
-    <w:p>
-      <w:pPr>
-        <w:spacing w:line="360" w:lineRule="auto"/>
-        <w:rPr>
-          <w:rFonts w:ascii="Times New Roman" w:hAnsi="Times New Roman" w:cs="Times New Roman"/>
-          <w:b/>
-          <w:bCs/>
-          <w:i/>
-          <w:iCs/>
-          <w:szCs w:val="28"/>
-        </w:rPr>
-      </w:pPr>
-    </w:p>
-    <w:p>
-      <w:pPr>
-        <w:spacing w:line="360" w:lineRule="auto"/>
-        <w:rPr>
-          <w:rFonts w:ascii="Times New Roman" w:hAnsi="Times New Roman" w:cs="Times New Roman"/>
-          <w:b/>
-          <w:bCs/>
-          <w:i/>
-          <w:iCs/>
-          <w:szCs w:val="28"/>
-        </w:rPr>
-      </w:pPr>
-    </w:p>
-    <w:p>
-      <w:pPr>
-        <w:spacing w:line="360" w:lineRule="auto"/>
-        <w:rPr>
-          <w:rFonts w:ascii="Times New Roman" w:hAnsi="Times New Roman" w:cs="Times New Roman"/>
-          <w:b/>
-          <w:bCs/>
-          <w:i/>
-          <w:iCs/>
-          <w:szCs w:val="28"/>
-        </w:rPr>
-      </w:pPr>
-    </w:p>
-    <w:p>
-      <w:pPr>
-        <w:spacing w:line="360" w:lineRule="auto"/>
-        <w:rPr>
-          <w:rFonts w:ascii="Times New Roman" w:hAnsi="Times New Roman" w:cs="Times New Roman"/>
-          <w:b/>
-          <w:bCs/>
-          <w:i/>
-          <w:iCs/>
-          <w:szCs w:val="28"/>
-        </w:rPr>
-      </w:pPr>
-    </w:p>
-    <w:p>
-      <w:pPr>
-        <w:spacing w:line="360" w:lineRule="auto"/>
-        <w:rPr>
-          <w:rFonts w:ascii="Times New Roman" w:hAnsi="Times New Roman" w:cs="Times New Roman"/>
-          <w:b/>
-          <w:bCs/>
-          <w:i/>
-          <w:iCs/>
-          <w:szCs w:val="28"/>
-        </w:rPr>
-      </w:pPr>
-    </w:p>
-    <w:p>
-      <w:pPr>
-        <w:spacing w:line="360" w:lineRule="auto"/>
-        <w:rPr>
-          <w:rFonts w:ascii="Times New Roman" w:hAnsi="Times New Roman" w:cs="Times New Roman"/>
-          <w:b/>
-          <w:bCs/>
-          <w:i/>
-          <w:iCs/>
-          <w:szCs w:val="28"/>
-        </w:rPr>
-      </w:pPr>
-    </w:p>
-    <w:p>
-      <w:pPr>
-        <w:spacing w:line="360" w:lineRule="auto"/>
-        <w:rPr>
-          <w:rFonts w:ascii="Times New Roman" w:hAnsi="Times New Roman" w:cs="Times New Roman"/>
-          <w:b/>
-          <w:bCs/>
-          <w:i/>
-          <w:iCs/>
-          <w:szCs w:val="28"/>
-        </w:rPr>
-      </w:pPr>
-    </w:p>
-    <w:p>
-      <w:pPr>
-        <w:spacing w:line="360" w:lineRule="auto"/>
-        <w:rPr>
-          <w:rFonts w:ascii="Times New Roman" w:hAnsi="Times New Roman" w:cs="Times New Roman"/>
-          <w:b/>
-          <w:bCs/>
-          <w:i/>
-          <w:iCs/>
-          <w:szCs w:val="28"/>
-        </w:rPr>
-      </w:pPr>
-    </w:p>
-    <w:p>
-      <w:pPr>
-        <w:spacing w:line="360" w:lineRule="auto"/>
-        <w:rPr>
-          <w:rFonts w:ascii="Times New Roman" w:hAnsi="Times New Roman" w:cs="Times New Roman"/>
-          <w:b/>
-          <w:bCs/>
-          <w:i/>
-          <w:iCs/>
-          <w:szCs w:val="28"/>
-        </w:rPr>
-      </w:pPr>
-    </w:p>
-    <w:p>
-      <w:pPr>
-        <w:rPr>
-          <w:rFonts w:ascii="Times New Roman" w:eastAsiaTheme="majorEastAsia" w:hAnsi="Times New Roman" w:cs="Times New Roman"/>
-          <w:b/>
-          <w:bCs/>
-          <w:spacing w:val="-10"/>
-          <w:kern w:val="28"/>
-          <w:sz w:val="32"/>
-          <w:szCs w:val="38"/>
-        </w:rPr>
-      </w:pPr>
-      <w:r>
-        <w:rPr>
-          <w:rFonts w:ascii="Times New Roman" w:hAnsi="Times New Roman" w:cs="Times New Roman"/>
-          <w:b/>
-          <w:bCs/>
-          <w:sz w:val="32"/>
-          <w:szCs w:val="38"/>
-        </w:rPr>
-        <w:br w:type="page"/>
-      </w:r>
-    </w:p>
-    <w:p>
-      <w:pPr>
-        <w:pStyle w:val="Title"/>
-        <w:rPr>
-          <w:rFonts w:eastAsiaTheme="minorHAnsi"/>
-        </w:rPr>
-      </w:pPr>
-      <w:r>
-        <w:rPr>
-          <w:rFonts w:eastAsiaTheme="minorHAnsi"/>
-        </w:rPr>
-        <w:lastRenderedPageBreak/>
-        <w:tab/>
-      </w:r>
-      <w:bookmarkStart w:id="1" w:name="_Toc159865565"/>
-      <w:r>
-        <w:rPr>
-          <w:rFonts w:eastAsiaTheme="minorHAnsi"/>
-        </w:rPr>
-        <w:t>TABLE OF CONTENT</w:t>
-      </w:r>
-      <w:bookmarkEnd w:id="1"/>
       <w:r>
         <w:rPr>
           <w:rFonts w:eastAsiaTheme="minorHAnsi"/>
@@ -471,12 +84,12 @@
             </w:rPr>
             <w:fldChar w:fldCharType="separate"/>
           </w:r>
-          <w:hyperlink w:anchor="_Toc159865564" w:history="1">
+          <w:hyperlink w:anchor="_Toc159933705" w:history="1">
             <w:r>
               <w:rPr>
                 <w:rStyle w:val="Hyperlink"/>
               </w:rPr>
-              <w:t>ABSTRACT</w:t>
+              <w:t>TABLE OF CONTENT</w:t>
             </w:r>
             <w:r>
               <w:rPr>
@@ -494,7 +107,7 @@
               <w:rPr>
                 <w:webHidden/>
               </w:rPr>
-              <w:instrText xml:space="preserve"> PAGEREF _Toc159865564 \h </w:instrText>
+              <w:instrText xml:space="preserve"> PAGEREF _Toc159933705 \h </w:instrText>
             </w:r>
             <w:r>
               <w:rPr>
@@ -512,130 +125,6 @@
                 <w:webHidden/>
               </w:rPr>
               <w:t>i</w:t>
-            </w:r>
-            <w:r>
-              <w:rPr>
-                <w:webHidden/>
-              </w:rPr>
-              <w:fldChar w:fldCharType="end"/>
-            </w:r>
-          </w:hyperlink>
-        </w:p>
-        <w:p>
-          <w:pPr>
-            <w:pStyle w:val="TOC1"/>
-            <w:rPr>
-              <w:rFonts w:asciiTheme="minorHAnsi" w:eastAsiaTheme="minorEastAsia" w:hAnsiTheme="minorHAnsi" w:cs="Mangal"/>
-              <w:b w:val="0"/>
-              <w:bCs w:val="0"/>
-              <w:color w:val="auto"/>
-              <w:sz w:val="22"/>
-              <w:szCs w:val="20"/>
-            </w:rPr>
-          </w:pPr>
-          <w:hyperlink w:anchor="_Toc159865565" w:history="1">
-            <w:r>
-              <w:rPr>
-                <w:rStyle w:val="Hyperlink"/>
-              </w:rPr>
-              <w:t>TABLE OF CONTENT</w:t>
-            </w:r>
-            <w:r>
-              <w:rPr>
-                <w:webHidden/>
-              </w:rPr>
-              <w:tab/>
-            </w:r>
-            <w:r>
-              <w:rPr>
-                <w:webHidden/>
-              </w:rPr>
-              <w:fldChar w:fldCharType="begin"/>
-            </w:r>
-            <w:r>
-              <w:rPr>
-                <w:webHidden/>
-              </w:rPr>
-              <w:instrText xml:space="preserve"> PAGEREF _Toc159865565 \h </w:instrText>
-            </w:r>
-            <w:r>
-              <w:rPr>
-                <w:webHidden/>
-              </w:rPr>
-            </w:r>
-            <w:r>
-              <w:rPr>
-                <w:webHidden/>
-              </w:rPr>
-              <w:fldChar w:fldCharType="separate"/>
-            </w:r>
-            <w:r>
-              <w:rPr>
-                <w:webHidden/>
-              </w:rPr>
-              <w:t>ii</w:t>
-            </w:r>
-            <w:r>
-              <w:rPr>
-                <w:webHidden/>
-              </w:rPr>
-              <w:fldChar w:fldCharType="end"/>
-            </w:r>
-          </w:hyperlink>
-        </w:p>
-        <w:p>
-          <w:pPr>
-            <w:pStyle w:val="TOC1"/>
-            <w:rPr>
-              <w:rFonts w:asciiTheme="minorHAnsi" w:eastAsiaTheme="minorEastAsia" w:hAnsiTheme="minorHAnsi" w:cs="Mangal"/>
-              <w:b w:val="0"/>
-              <w:bCs w:val="0"/>
-              <w:color w:val="auto"/>
-              <w:sz w:val="22"/>
-              <w:szCs w:val="20"/>
-            </w:rPr>
-          </w:pPr>
-          <w:hyperlink w:anchor="_Toc159865566" w:history="1">
-            <w:r>
-              <w:rPr>
-                <w:rStyle w:val="Hyperlink"/>
-              </w:rPr>
-              <w:t>LIST OF ABBREVIATIONS</w:t>
-            </w:r>
-            <w:r>
-              <w:rPr>
-                <w:webHidden/>
-              </w:rPr>
-              <w:tab/>
-            </w:r>
-            <w:r>
-              <w:rPr>
-                <w:webHidden/>
-              </w:rPr>
-              <w:fldChar w:fldCharType="begin"/>
-            </w:r>
-            <w:r>
-              <w:rPr>
-                <w:webHidden/>
-              </w:rPr>
-              <w:instrText xml:space="preserve"> PAGEREF _Toc159865566 \h </w:instrText>
-            </w:r>
-            <w:r>
-              <w:rPr>
-                <w:webHidden/>
-              </w:rPr>
-            </w:r>
-            <w:r>
-              <w:rPr>
-                <w:webHidden/>
-              </w:rPr>
-              <w:fldChar w:fldCharType="separate"/>
-            </w:r>
-            <w:r>
-              <w:rPr>
-                <w:webHidden/>
-              </w:rPr>
-              <w:t>iii</w:t>
             </w:r>
             <w:r>
               <w:rPr>
@@ -660,7 +149,7 @@
               <w:szCs w:val="20"/>
             </w:rPr>
           </w:pPr>
-          <w:hyperlink w:anchor="_Toc159865567" w:history="1">
+          <w:hyperlink w:anchor="_Toc159933706" w:history="1">
             <w:r>
               <w:rPr>
                 <w:rStyle w:val="Hyperlink"/>
@@ -700,7 +189,7 @@
               <w:rPr>
                 <w:webHidden/>
               </w:rPr>
-              <w:instrText xml:space="preserve"> PAGEREF _Toc159865567 \h </w:instrText>
+              <w:instrText xml:space="preserve"> PAGEREF _Toc159933706 \h </w:instrText>
             </w:r>
             <w:r>
               <w:rPr>
@@ -742,7 +231,7 @@
               <w:szCs w:val="20"/>
             </w:rPr>
           </w:pPr>
-          <w:hyperlink w:anchor="_Toc159865568" w:history="1">
+          <w:hyperlink w:anchor="_Toc159933707" w:history="1">
             <w:r>
               <w:rPr>
                 <w:rStyle w:val="Hyperlink"/>
@@ -782,7 +271,7 @@
               <w:rPr>
                 <w:webHidden/>
               </w:rPr>
-              <w:instrText xml:space="preserve"> PAGEREF _Toc159865568 \h </w:instrText>
+              <w:instrText xml:space="preserve"> PAGEREF _Toc159933707 \h </w:instrText>
             </w:r>
             <w:r>
               <w:rPr>
@@ -824,7 +313,7 @@
               <w:szCs w:val="20"/>
             </w:rPr>
           </w:pPr>
-          <w:hyperlink w:anchor="_Toc159865569" w:history="1">
+          <w:hyperlink w:anchor="_Toc159933708" w:history="1">
             <w:r>
               <w:rPr>
                 <w:rStyle w:val="Hyperlink"/>
@@ -864,7 +353,7 @@
               <w:rPr>
                 <w:webHidden/>
               </w:rPr>
-              <w:instrText xml:space="preserve"> PAGEREF _Toc159865569 \h </w:instrText>
+              <w:instrText xml:space="preserve"> PAGEREF _Toc159933708 \h </w:instrText>
             </w:r>
             <w:r>
               <w:rPr>
@@ -906,7 +395,7 @@
               <w:szCs w:val="20"/>
             </w:rPr>
           </w:pPr>
-          <w:hyperlink w:anchor="_Toc159865570" w:history="1">
+          <w:hyperlink w:anchor="_Toc159933709" w:history="1">
             <w:r>
               <w:rPr>
                 <w:rStyle w:val="Hyperlink"/>
@@ -946,7 +435,7 @@
               <w:rPr>
                 <w:webHidden/>
               </w:rPr>
-              <w:instrText xml:space="preserve"> PAGEREF _Toc159865570 \h </w:instrText>
+              <w:instrText xml:space="preserve"> PAGEREF _Toc159933709 \h </w:instrText>
             </w:r>
             <w:r>
               <w:rPr>
@@ -986,7 +475,7 @@
               <w:sz w:val="22"/>
             </w:rPr>
           </w:pPr>
-          <w:hyperlink w:anchor="_Toc159865571" w:history="1">
+          <w:hyperlink w:anchor="_Toc159933710" w:history="1">
             <w:r>
               <w:rPr>
                 <w:rStyle w:val="Hyperlink"/>
@@ -1013,7 +502,7 @@
                 <w:noProof/>
                 <w:webHidden/>
               </w:rPr>
-              <w:instrText xml:space="preserve"> PAGEREF _Toc159865571 \h </w:instrText>
+              <w:instrText xml:space="preserve"> PAGEREF _Toc159933710 \h </w:instrText>
             </w:r>
             <w:r>
               <w:rPr>
@@ -1057,7 +546,7 @@
               <w:sz w:val="22"/>
             </w:rPr>
           </w:pPr>
-          <w:hyperlink w:anchor="_Toc159865572" w:history="1">
+          <w:hyperlink w:anchor="_Toc159933711" w:history="1">
             <w:r>
               <w:rPr>
                 <w:rStyle w:val="Hyperlink"/>
@@ -1084,7 +573,7 @@
                 <w:noProof/>
                 <w:webHidden/>
               </w:rPr>
-              <w:instrText xml:space="preserve"> PAGEREF _Toc159865572 \h </w:instrText>
+              <w:instrText xml:space="preserve"> PAGEREF _Toc159933711 \h </w:instrText>
             </w:r>
             <w:r>
               <w:rPr>
@@ -1128,7 +617,7 @@
               <w:sz w:val="22"/>
             </w:rPr>
           </w:pPr>
-          <w:hyperlink w:anchor="_Toc159865573" w:history="1">
+          <w:hyperlink w:anchor="_Toc159933712" w:history="1">
             <w:r>
               <w:rPr>
                 <w:rStyle w:val="Hyperlink"/>
@@ -1155,7 +644,7 @@
                 <w:noProof/>
                 <w:webHidden/>
               </w:rPr>
-              <w:instrText xml:space="preserve"> PAGEREF _Toc159865573 \h </w:instrText>
+              <w:instrText xml:space="preserve"> PAGEREF _Toc159933712 \h </w:instrText>
             </w:r>
             <w:r>
               <w:rPr>
@@ -1199,7 +688,7 @@
               <w:sz w:val="22"/>
             </w:rPr>
           </w:pPr>
-          <w:hyperlink w:anchor="_Toc159865574" w:history="1">
+          <w:hyperlink w:anchor="_Toc159933713" w:history="1">
             <w:r>
               <w:rPr>
                 <w:rStyle w:val="Hyperlink"/>
@@ -1226,7 +715,7 @@
                 <w:noProof/>
                 <w:webHidden/>
               </w:rPr>
-              <w:instrText xml:space="preserve"> PAGEREF _Toc159865574 \h </w:instrText>
+              <w:instrText xml:space="preserve"> PAGEREF _Toc159933713 \h </w:instrText>
             </w:r>
             <w:r>
               <w:rPr>
@@ -1270,7 +759,7 @@
               <w:sz w:val="22"/>
             </w:rPr>
           </w:pPr>
-          <w:hyperlink w:anchor="_Toc159865575" w:history="1">
+          <w:hyperlink w:anchor="_Toc159933714" w:history="1">
             <w:r>
               <w:rPr>
                 <w:rStyle w:val="Hyperlink"/>
@@ -1297,7 +786,7 @@
                 <w:noProof/>
                 <w:webHidden/>
               </w:rPr>
-              <w:instrText xml:space="preserve"> PAGEREF _Toc159865575 \h </w:instrText>
+              <w:instrText xml:space="preserve"> PAGEREF _Toc159933714 \h </w:instrText>
             </w:r>
             <w:r>
               <w:rPr>
@@ -1341,7 +830,7 @@
               <w:sz w:val="22"/>
             </w:rPr>
           </w:pPr>
-          <w:hyperlink w:anchor="_Toc159865576" w:history="1">
+          <w:hyperlink w:anchor="_Toc159933715" w:history="1">
             <w:r>
               <w:rPr>
                 <w:rStyle w:val="Hyperlink"/>
@@ -1368,7 +857,7 @@
                 <w:noProof/>
                 <w:webHidden/>
               </w:rPr>
-              <w:instrText xml:space="preserve"> PAGEREF _Toc159865576 \h </w:instrText>
+              <w:instrText xml:space="preserve"> PAGEREF _Toc159933715 \h </w:instrText>
             </w:r>
             <w:r>
               <w:rPr>
@@ -1412,7 +901,7 @@
               <w:sz w:val="22"/>
             </w:rPr>
           </w:pPr>
-          <w:hyperlink w:anchor="_Toc159865577" w:history="1">
+          <w:hyperlink w:anchor="_Toc159933716" w:history="1">
             <w:r>
               <w:rPr>
                 <w:rStyle w:val="Hyperlink"/>
@@ -1439,7 +928,7 @@
                 <w:noProof/>
                 <w:webHidden/>
               </w:rPr>
-              <w:instrText xml:space="preserve"> PAGEREF _Toc159865577 \h </w:instrText>
+              <w:instrText xml:space="preserve"> PAGEREF _Toc159933716 \h </w:instrText>
             </w:r>
             <w:r>
               <w:rPr>
@@ -1483,7 +972,7 @@
               <w:sz w:val="22"/>
             </w:rPr>
           </w:pPr>
-          <w:hyperlink w:anchor="_Toc159865578" w:history="1">
+          <w:hyperlink w:anchor="_Toc159933717" w:history="1">
             <w:r>
               <w:rPr>
                 <w:rStyle w:val="Hyperlink"/>
@@ -1510,7 +999,7 @@
                 <w:noProof/>
                 <w:webHidden/>
               </w:rPr>
-              <w:instrText xml:space="preserve"> PAGEREF _Toc159865578 \h </w:instrText>
+              <w:instrText xml:space="preserve"> PAGEREF _Toc159933717 \h </w:instrText>
             </w:r>
             <w:r>
               <w:rPr>
@@ -1554,7 +1043,7 @@
               <w:sz w:val="22"/>
             </w:rPr>
           </w:pPr>
-          <w:hyperlink w:anchor="_Toc159865579" w:history="1">
+          <w:hyperlink w:anchor="_Toc159933718" w:history="1">
             <w:r>
               <w:rPr>
                 <w:rStyle w:val="Hyperlink"/>
@@ -1581,7 +1070,7 @@
                 <w:noProof/>
                 <w:webHidden/>
               </w:rPr>
-              <w:instrText xml:space="preserve"> PAGEREF _Toc159865579 \h </w:instrText>
+              <w:instrText xml:space="preserve"> PAGEREF _Toc159933718 \h </w:instrText>
             </w:r>
             <w:r>
               <w:rPr>
@@ -1625,7 +1114,7 @@
               <w:sz w:val="22"/>
             </w:rPr>
           </w:pPr>
-          <w:hyperlink w:anchor="_Toc159865580" w:history="1">
+          <w:hyperlink w:anchor="_Toc159933719" w:history="1">
             <w:r>
               <w:rPr>
                 <w:rStyle w:val="Hyperlink"/>
@@ -1652,7 +1141,7 @@
                 <w:noProof/>
                 <w:webHidden/>
               </w:rPr>
-              <w:instrText xml:space="preserve"> PAGEREF _Toc159865580 \h </w:instrText>
+              <w:instrText xml:space="preserve"> PAGEREF _Toc159933719 \h </w:instrText>
             </w:r>
             <w:r>
               <w:rPr>
@@ -1696,7 +1185,7 @@
               <w:sz w:val="22"/>
             </w:rPr>
           </w:pPr>
-          <w:hyperlink w:anchor="_Toc159865581" w:history="1">
+          <w:hyperlink w:anchor="_Toc159933720" w:history="1">
             <w:r>
               <w:rPr>
                 <w:rStyle w:val="Hyperlink"/>
@@ -1723,7 +1212,7 @@
                 <w:noProof/>
                 <w:webHidden/>
               </w:rPr>
-              <w:instrText xml:space="preserve"> PAGEREF _Toc159865581 \h </w:instrText>
+              <w:instrText xml:space="preserve"> PAGEREF _Toc159933720 \h </w:instrText>
             </w:r>
             <w:r>
               <w:rPr>
@@ -1769,7 +1258,7 @@
               <w:szCs w:val="20"/>
             </w:rPr>
           </w:pPr>
-          <w:hyperlink w:anchor="_Toc159865582" w:history="1">
+          <w:hyperlink w:anchor="_Toc159933721" w:history="1">
             <w:r>
               <w:rPr>
                 <w:rStyle w:val="Hyperlink"/>
@@ -1809,7 +1298,7 @@
               <w:rPr>
                 <w:webHidden/>
               </w:rPr>
-              <w:instrText xml:space="preserve"> PAGEREF _Toc159865582 \h </w:instrText>
+              <w:instrText xml:space="preserve"> PAGEREF _Toc159933721 \h </w:instrText>
             </w:r>
             <w:r>
               <w:rPr>
@@ -1848,52 +1337,14 @@
               <w:szCs w:val="20"/>
             </w:rPr>
           </w:pPr>
-          <w:r>
-            <w:rPr>
-              <w:rStyle w:val="Hyperlink"/>
-            </w:rPr>
-            <w:fldChar w:fldCharType="begin"/>
-          </w:r>
-          <w:r>
-            <w:rPr>
-              <w:rStyle w:val="Hyperlink"/>
-            </w:rPr>
-            <w:instrText xml:space="preserve"> </w:instrText>
-          </w:r>
-          <w:r>
-            <w:instrText>HYPERLINK \l "_Toc159865583"</w:instrText>
-          </w:r>
-          <w:r>
-            <w:rPr>
-              <w:rStyle w:val="Hyperlink"/>
-            </w:rPr>
-            <w:instrText xml:space="preserve"> </w:instrText>
-          </w:r>
-          <w:r>
-            <w:rPr>
-              <w:rStyle w:val="Hyperlink"/>
-            </w:rPr>
-          </w:r>
-          <w:r>
-            <w:rPr>
-              <w:rStyle w:val="Hyperlink"/>
-            </w:rPr>
-            <w:fldChar w:fldCharType="separate"/>
-          </w:r>
-          <w:r>
-            <w:rPr>
-              <w:rStyle w:val="Hyperlink"/>
-            </w:rPr>
-            <w:t>REFERENCES</w:t>
-          </w:r>
-          <w:r>
-            <w:rPr>
-              <w:rStyle w:val="Hyperlink"/>
-            </w:rPr>
-            <w:fldChar w:fldCharType="end"/>
-          </w:r>
-          <w:bookmarkStart w:id="2" w:name="_GoBack"/>
-          <w:bookmarkEnd w:id="2"/>
+          <w:hyperlink w:anchor="_Toc159933722" w:history="1">
+            <w:r>
+              <w:rPr>
+                <w:rStyle w:val="Hyperlink"/>
+              </w:rPr>
+              <w:t>REFERENCES</w:t>
+            </w:r>
+          </w:hyperlink>
         </w:p>
         <w:p>
           <w:r>
@@ -1971,248 +1422,10 @@
       </w:pPr>
     </w:p>
     <w:p>
-      <w:pPr>
-        <w:rPr>
-          <w:rFonts w:asciiTheme="majorHAnsi" w:eastAsiaTheme="majorEastAsia" w:hAnsiTheme="majorHAnsi" w:cstheme="majorBidi"/>
-          <w:b/>
-          <w:spacing w:val="-10"/>
-          <w:kern w:val="28"/>
-          <w:sz w:val="32"/>
-          <w:szCs w:val="32"/>
-        </w:rPr>
-      </w:pPr>
       <w:r>
         <w:br w:type="page"/>
       </w:r>
     </w:p>
-    <w:p>
-      <w:pPr>
-        <w:pStyle w:val="Title"/>
-        <w:rPr>
-          <w:vanish/>
-          <w:specVanish/>
-        </w:rPr>
-      </w:pPr>
-      <w:bookmarkStart w:id="3" w:name="_Toc159865566"/>
-      <w:r>
-        <w:lastRenderedPageBreak/>
-        <w:t>LIST OF ABBREVIATIONS</w:t>
-      </w:r>
-      <w:bookmarkEnd w:id="3"/>
-    </w:p>
-    <w:p>
-      <w:r>
-        <w:t xml:space="preserve"> </w:t>
-      </w:r>
-    </w:p>
-    <w:p/>
-    <w:p/>
-    <w:p>
-      <w:r>
-        <w:rPr>
-          <w:b/>
-          <w:bCs/>
-        </w:rPr>
-        <w:t>CSS</w:t>
-      </w:r>
-      <w:r>
-        <w:tab/>
-      </w:r>
-      <w:r>
-        <w:tab/>
-        <w:t>Cascading Style Sheet</w:t>
-      </w:r>
-    </w:p>
-    <w:p>
-      <w:r>
-        <w:rPr>
-          <w:b/>
-          <w:bCs/>
-        </w:rPr>
-        <w:t>HTML</w:t>
-      </w:r>
-      <w:r>
-        <w:tab/>
-        <w:t>Hypertext Markup Language</w:t>
-      </w:r>
-    </w:p>
-    <w:p>
-      <w:r>
-        <w:rPr>
-          <w:b/>
-          <w:bCs/>
-        </w:rPr>
-        <w:t>IDE</w:t>
-      </w:r>
-      <w:r>
-        <w:tab/>
-      </w:r>
-      <w:r>
-        <w:tab/>
-        <w:t xml:space="preserve">Integrated Development Environment </w:t>
-      </w:r>
-    </w:p>
-    <w:p>
-      <w:r>
-        <w:rPr>
-          <w:b/>
-          <w:bCs/>
-        </w:rPr>
-        <w:t>JS</w:t>
-      </w:r>
-      <w:r>
-        <w:tab/>
-      </w:r>
-      <w:r>
-        <w:tab/>
-      </w:r>
-      <w:proofErr w:type="spellStart"/>
-      <w:r>
-        <w:t>Javascript</w:t>
-      </w:r>
-      <w:proofErr w:type="spellEnd"/>
-    </w:p>
-    <w:p>
-      <w:r>
-        <w:rPr>
-          <w:b/>
-          <w:bCs/>
-        </w:rPr>
-        <w:t>NPR</w:t>
-      </w:r>
-      <w:r>
-        <w:tab/>
-      </w:r>
-      <w:r>
-        <w:tab/>
-        <w:t>Nepalese Rupee</w:t>
-      </w:r>
-    </w:p>
-    <w:p>
-      <w:r>
-        <w:rPr>
-          <w:b/>
-          <w:bCs/>
-        </w:rPr>
-        <w:t>OVS</w:t>
-      </w:r>
-      <w:r>
-        <w:tab/>
-      </w:r>
-      <w:r>
-        <w:tab/>
-        <w:t>Online Voting System</w:t>
-      </w:r>
-    </w:p>
-    <w:p>
-      <w:r>
-        <w:rPr>
-          <w:b/>
-          <w:bCs/>
-        </w:rPr>
-        <w:t>PC</w:t>
-      </w:r>
-      <w:r>
-        <w:tab/>
-      </w:r>
-      <w:r>
-        <w:tab/>
-        <w:t>Personal Computer</w:t>
-      </w:r>
-    </w:p>
-    <w:p>
-      <w:r>
-        <w:rPr>
-          <w:b/>
-          <w:bCs/>
-        </w:rPr>
-        <w:t>SQL</w:t>
-      </w:r>
-      <w:r>
-        <w:tab/>
-      </w:r>
-      <w:r>
-        <w:tab/>
-        <w:t>Structured Query Language</w:t>
-      </w:r>
-    </w:p>
-    <w:p>
-      <w:r>
-        <w:rPr>
-          <w:b/>
-          <w:bCs/>
-        </w:rPr>
-        <w:t>UI</w:t>
-      </w:r>
-      <w:r>
-        <w:tab/>
-      </w:r>
-      <w:r>
-        <w:tab/>
-        <w:t>User Interface</w:t>
-      </w:r>
-    </w:p>
-    <w:p>
-      <w:r>
-        <w:rPr>
-          <w:b/>
-          <w:bCs/>
-        </w:rPr>
-        <w:t>USD</w:t>
-      </w:r>
-      <w:r>
-        <w:tab/>
-      </w:r>
-      <w:r>
-        <w:tab/>
-        <w:t>United States Dollar</w:t>
-      </w:r>
-    </w:p>
-    <w:p>
-      <w:r>
-        <w:rPr>
-          <w:b/>
-          <w:bCs/>
-        </w:rPr>
-        <w:t>UX</w:t>
-      </w:r>
-      <w:r>
-        <w:tab/>
-      </w:r>
-      <w:r>
-        <w:tab/>
-        <w:t xml:space="preserve">User </w:t>
-      </w:r>
-      <w:proofErr w:type="spellStart"/>
-      <w:r>
-        <w:t>eXperience</w:t>
-      </w:r>
-      <w:proofErr w:type="spellEnd"/>
-    </w:p>
-    <w:p/>
-    <w:p/>
-    <w:p/>
-    <w:p/>
-    <w:p/>
-    <w:p/>
-    <w:p/>
-    <w:p/>
-    <w:p/>
-    <w:p/>
-    <w:p/>
-    <w:p/>
-    <w:p/>
-    <w:p/>
-    <w:p/>
-    <w:p/>
-    <w:p/>
-    <w:p/>
-    <w:p/>
-    <w:p/>
-    <w:p/>
-    <w:p/>
-    <w:p/>
-    <w:p/>
     <w:p>
       <w:pPr>
         <w:sectPr>
@@ -2234,12 +1447,12 @@
           <w:numId w:val="1"/>
         </w:numPr>
       </w:pPr>
-      <w:bookmarkStart w:id="4" w:name="_Toc159865567"/>
+      <w:bookmarkStart w:id="1" w:name="_Toc159933706"/>
       <w:r>
         <w:lastRenderedPageBreak/>
         <w:t>INTRODUCTION</w:t>
       </w:r>
-      <w:bookmarkEnd w:id="4"/>
+      <w:bookmarkEnd w:id="1"/>
     </w:p>
     <w:p/>
     <w:p>
@@ -2342,11 +1555,11 @@
           <w:numId w:val="1"/>
         </w:numPr>
       </w:pPr>
-      <w:bookmarkStart w:id="5" w:name="_Toc159865568"/>
+      <w:bookmarkStart w:id="2" w:name="_Toc159933707"/>
       <w:r>
         <w:t>PROBLEM STATEMENT</w:t>
       </w:r>
-      <w:bookmarkEnd w:id="5"/>
+      <w:bookmarkEnd w:id="2"/>
     </w:p>
     <w:p/>
     <w:p>
@@ -2412,11 +1625,11 @@
           <w:numId w:val="1"/>
         </w:numPr>
       </w:pPr>
-      <w:bookmarkStart w:id="6" w:name="_Toc159865569"/>
+      <w:bookmarkStart w:id="3" w:name="_Toc159933708"/>
       <w:r>
         <w:t>OBJECTIVES</w:t>
       </w:r>
-      <w:bookmarkEnd w:id="6"/>
+      <w:bookmarkEnd w:id="3"/>
     </w:p>
     <w:p/>
     <w:p>
@@ -2505,11 +1718,11 @@
           <w:numId w:val="1"/>
         </w:numPr>
       </w:pPr>
-      <w:bookmarkStart w:id="7" w:name="_Toc159865570"/>
+      <w:bookmarkStart w:id="4" w:name="_Toc159933709"/>
       <w:r>
         <w:t>METHODOLOGY</w:t>
       </w:r>
-      <w:bookmarkEnd w:id="7"/>
+      <w:bookmarkEnd w:id="4"/>
     </w:p>
     <w:p/>
     <w:p/>
@@ -2518,7 +1731,7 @@
         <w:pStyle w:val="Heading2"/>
         <w:spacing w:line="360" w:lineRule="auto"/>
       </w:pPr>
-      <w:bookmarkStart w:id="8" w:name="_Toc159865571"/>
+      <w:bookmarkStart w:id="5" w:name="_Toc159933710"/>
       <w:r>
         <w:t>4.1</w:t>
       </w:r>
@@ -2528,7 +1741,7 @@
       <w:r>
         <w:t>REQUIREMENT IDENTIFICATION</w:t>
       </w:r>
-      <w:bookmarkEnd w:id="8"/>
+      <w:bookmarkEnd w:id="5"/>
     </w:p>
     <w:p/>
     <w:p>
@@ -2536,14 +1749,14 @@
         <w:pStyle w:val="Heading3"/>
         <w:spacing w:line="360" w:lineRule="auto"/>
       </w:pPr>
-      <w:bookmarkStart w:id="9" w:name="_Toc159865572"/>
+      <w:bookmarkStart w:id="6" w:name="_Toc159933711"/>
       <w:r>
         <w:t>4.1.1</w:t>
       </w:r>
       <w:r>
         <w:t xml:space="preserve"> LITERATURE REVIEW</w:t>
       </w:r>
-      <w:bookmarkEnd w:id="9"/>
+      <w:bookmarkEnd w:id="6"/>
     </w:p>
     <w:p/>
     <w:p>
@@ -2825,11 +2038,11 @@
         <w:pStyle w:val="Heading3"/>
         <w:spacing w:line="360" w:lineRule="auto"/>
       </w:pPr>
-      <w:bookmarkStart w:id="10" w:name="_Toc159865573"/>
+      <w:bookmarkStart w:id="7" w:name="_Toc159933712"/>
       <w:r>
         <w:t>4.1.2 REQUIREMENT ANALYSIS</w:t>
       </w:r>
-      <w:bookmarkEnd w:id="10"/>
+      <w:bookmarkEnd w:id="7"/>
     </w:p>
     <w:p>
       <w:pPr>
@@ -2971,11 +2184,132 @@
         <w:pStyle w:val="Heading2"/>
         <w:spacing w:line="360" w:lineRule="auto"/>
       </w:pPr>
-      <w:bookmarkStart w:id="11" w:name="_Toc159865574"/>
+      <w:bookmarkStart w:id="8" w:name="_Toc159933713"/>
       <w:r>
         <w:lastRenderedPageBreak/>
         <w:t>4.2 FEASIBILTY STUDY</w:t>
       </w:r>
+      <w:bookmarkEnd w:id="8"/>
+    </w:p>
+    <w:p>
+      <w:pPr>
+        <w:spacing w:line="360" w:lineRule="auto"/>
+        <w:jc w:val="both"/>
+      </w:pPr>
+      <w:r>
+        <w:t xml:space="preserve">The purpose of this feasibility study is to investigate the practicality of the project and identify potential problems that might arise during the development and/or deployment after taking in all the factors into account. This chapter contains </w:t>
+      </w:r>
+      <w:r>
+        <w:t>Technical, Operational, Economical and Schedule Feasibility.</w:t>
+      </w:r>
+    </w:p>
+    <w:p>
+      <w:pPr>
+        <w:spacing w:line="360" w:lineRule="auto"/>
+        <w:jc w:val="both"/>
+      </w:pPr>
+    </w:p>
+    <w:p>
+      <w:pPr>
+        <w:spacing w:line="360" w:lineRule="auto"/>
+        <w:jc w:val="both"/>
+      </w:pPr>
+    </w:p>
+    <w:p>
+      <w:pPr>
+        <w:pStyle w:val="Heading3"/>
+        <w:spacing w:line="360" w:lineRule="auto"/>
+      </w:pPr>
+      <w:bookmarkStart w:id="9" w:name="_Toc159933714"/>
+      <w:r>
+        <w:t>4.2.1 TECHNICAL FEASIBILIT</w:t>
+      </w:r>
+      <w:r>
+        <w:t>Y</w:t>
+      </w:r>
+      <w:bookmarkEnd w:id="9"/>
+    </w:p>
+    <w:p>
+      <w:pPr>
+        <w:spacing w:line="360" w:lineRule="auto"/>
+        <w:jc w:val="both"/>
+      </w:pPr>
+      <w:r>
+        <w:t xml:space="preserve">This web application is built using HTML, CSS, </w:t>
+      </w:r>
+      <w:r>
+        <w:t>JS</w:t>
+      </w:r>
+      <w:r>
+        <w:t xml:space="preserve"> for frontend scripting and Tailwind CSS library for better design</w:t>
+      </w:r>
+      <w:r>
+        <w:t xml:space="preserve"> whereas Python &amp; </w:t>
+      </w:r>
+      <w:proofErr w:type="spellStart"/>
+      <w:r>
+        <w:t>Django</w:t>
+      </w:r>
+      <w:proofErr w:type="spellEnd"/>
+      <w:r>
+        <w:t xml:space="preserve"> for </w:t>
+      </w:r>
+      <w:r>
+        <w:t xml:space="preserve">backend scripting. </w:t>
+      </w:r>
+      <w:r>
+        <w:t xml:space="preserve">The project also requires an IDE like Visual Studio Code to run all these programming languages and libraries. </w:t>
+      </w:r>
+      <w:r>
+        <w:t>All these tools are free of cost and easy to use. Hence, this project is technically feasible.</w:t>
+      </w:r>
+    </w:p>
+    <w:p>
+      <w:pPr>
+        <w:spacing w:line="360" w:lineRule="auto"/>
+        <w:jc w:val="both"/>
+      </w:pPr>
+    </w:p>
+    <w:p/>
+    <w:p>
+      <w:pPr>
+        <w:pStyle w:val="Heading3"/>
+        <w:spacing w:line="360" w:lineRule="auto"/>
+      </w:pPr>
+      <w:bookmarkStart w:id="10" w:name="_Toc159933715"/>
+      <w:r>
+        <w:t>4.2.2 OPERATIONAL FEASIBILITY</w:t>
+      </w:r>
+      <w:bookmarkEnd w:id="10"/>
+    </w:p>
+    <w:p>
+      <w:pPr>
+        <w:spacing w:line="360" w:lineRule="auto"/>
+        <w:jc w:val="both"/>
+      </w:pPr>
+      <w:r>
+        <w:t>Web application is equipped with helpful resources and hints to avoid ambiguity and eliminate errors. Interface is very user friendly that anyone can use it</w:t>
+      </w:r>
+      <w:r>
+        <w:t xml:space="preserve"> with ease. Therefore, this project passes the operational feasibility.</w:t>
+      </w:r>
+    </w:p>
+    <w:p>
+      <w:pPr>
+        <w:spacing w:line="360" w:lineRule="auto"/>
+        <w:jc w:val="both"/>
+      </w:pPr>
+    </w:p>
+    <w:p/>
+    <w:p>
+      <w:pPr>
+        <w:pStyle w:val="Heading3"/>
+        <w:spacing w:line="360" w:lineRule="auto"/>
+      </w:pPr>
+      <w:bookmarkStart w:id="11" w:name="_Toc159933716"/>
+      <w:r>
+        <w:t>4.2.3 ECONOMIC FEASIBILITY</w:t>
+      </w:r>
       <w:bookmarkEnd w:id="11"/>
     </w:p>
     <w:p>
@@ -2984,155 +2318,34 @@
         <w:jc w:val="both"/>
       </w:pPr>
       <w:r>
-        <w:t xml:space="preserve">The purpose of this feasibility study is to investigate the practicality of the project and identify potential problems that might arise during the development and/or deployment after taking in all the factors into account. This chapter contains </w:t>
-      </w:r>
-      <w:r>
-        <w:t>Technical, Operational, Economical and Schedule Feasibility.</w:t>
-      </w:r>
-    </w:p>
-    <w:p>
-      <w:pPr>
-        <w:spacing w:line="360" w:lineRule="auto"/>
-        <w:jc w:val="both"/>
-      </w:pPr>
-    </w:p>
-    <w:p>
-      <w:pPr>
-        <w:spacing w:line="360" w:lineRule="auto"/>
-        <w:jc w:val="both"/>
-      </w:pPr>
+        <w:t xml:space="preserve">The only requirement of the project are developers with PC capable of running the IDE such as Visual Studio Code which is completely free. </w:t>
+      </w:r>
+      <w:r>
+        <w:t xml:space="preserve">Since all developers have the computers with good specs and tools and software used are completely free. Only expenses are towards designers and developers, which is not a problem since we are the ones who are fulfilling all the roles. So, </w:t>
+      </w:r>
+      <w:r>
+        <w:t xml:space="preserve">the </w:t>
+      </w:r>
+      <w:r>
+        <w:t>project is economically feasible.</w:t>
+      </w:r>
+    </w:p>
+    <w:p>
+      <w:r>
+        <w:br w:type="page"/>
+      </w:r>
     </w:p>
     <w:p>
       <w:pPr>
         <w:pStyle w:val="Heading3"/>
         <w:spacing w:line="360" w:lineRule="auto"/>
       </w:pPr>
-      <w:bookmarkStart w:id="12" w:name="_Toc159865575"/>
-      <w:r>
-        <w:t>4.2.1 TECHNICAL FEASIBILIT</w:t>
-      </w:r>
-      <w:r>
-        <w:t>Y</w:t>
-      </w:r>
-      <w:bookmarkEnd w:id="12"/>
-    </w:p>
-    <w:p>
-      <w:pPr>
-        <w:spacing w:line="360" w:lineRule="auto"/>
-        <w:jc w:val="both"/>
-      </w:pPr>
-      <w:r>
-        <w:t xml:space="preserve">This web application is built using HTML, CSS, </w:t>
-      </w:r>
-      <w:r>
-        <w:t>JS</w:t>
-      </w:r>
-      <w:r>
-        <w:t xml:space="preserve"> for frontend scripting and Tailwind CSS library for better design</w:t>
-      </w:r>
-      <w:r>
-        <w:t xml:space="preserve"> whereas Python &amp; </w:t>
-      </w:r>
-      <w:proofErr w:type="spellStart"/>
-      <w:r>
-        <w:t>Django</w:t>
-      </w:r>
-      <w:proofErr w:type="spellEnd"/>
-      <w:r>
-        <w:t xml:space="preserve"> for </w:t>
-      </w:r>
-      <w:r>
-        <w:t xml:space="preserve">backend scripting. </w:t>
-      </w:r>
-      <w:r>
-        <w:t xml:space="preserve">The project also requires an IDE like Visual Studio Code to run all these programming languages and libraries. </w:t>
-      </w:r>
-      <w:r>
-        <w:t>All these tools are free of cost and easy to use. Hence, this project is technically feasible.</w:t>
-      </w:r>
-    </w:p>
-    <w:p>
-      <w:pPr>
-        <w:spacing w:line="360" w:lineRule="auto"/>
-        <w:jc w:val="both"/>
-      </w:pPr>
-    </w:p>
-    <w:p/>
-    <w:p>
-      <w:pPr>
-        <w:pStyle w:val="Heading3"/>
-        <w:spacing w:line="360" w:lineRule="auto"/>
-      </w:pPr>
-      <w:bookmarkStart w:id="13" w:name="_Toc159865576"/>
-      <w:r>
-        <w:t>4.2.2 OPERATIONAL FEASIBILITY</w:t>
-      </w:r>
-      <w:bookmarkEnd w:id="13"/>
-    </w:p>
-    <w:p>
-      <w:pPr>
-        <w:spacing w:line="360" w:lineRule="auto"/>
-        <w:jc w:val="both"/>
-      </w:pPr>
-      <w:r>
-        <w:t>Web application is equipped with helpful resources and hints to avoid ambiguity and eliminate errors. Interface is very user friendly that anyone can use it</w:t>
-      </w:r>
-      <w:r>
-        <w:t xml:space="preserve"> with ease. Therefore, this project passes the operational feasibility.</w:t>
-      </w:r>
-    </w:p>
-    <w:p>
-      <w:pPr>
-        <w:spacing w:line="360" w:lineRule="auto"/>
-        <w:jc w:val="both"/>
-      </w:pPr>
-    </w:p>
-    <w:p/>
-    <w:p>
-      <w:pPr>
-        <w:pStyle w:val="Heading3"/>
-        <w:spacing w:line="360" w:lineRule="auto"/>
-      </w:pPr>
-      <w:bookmarkStart w:id="14" w:name="_Toc159865577"/>
-      <w:r>
-        <w:t>4.2.3 ECONOMIC FEASIBILITY</w:t>
-      </w:r>
-      <w:bookmarkEnd w:id="14"/>
-    </w:p>
-    <w:p>
-      <w:pPr>
-        <w:spacing w:line="360" w:lineRule="auto"/>
-        <w:jc w:val="both"/>
-      </w:pPr>
-      <w:r>
-        <w:t xml:space="preserve">The only requirement of the project are developers with PC capable of running the IDE such as Visual Studio Code which is completely free. </w:t>
-      </w:r>
-      <w:r>
-        <w:t xml:space="preserve">Since all developers have the computers with good specs and tools and software used are completely free. Only expenses are towards designers and developers, which is not a problem since we are the ones who are fulfilling all the roles. So, </w:t>
-      </w:r>
-      <w:r>
-        <w:t xml:space="preserve">the </w:t>
-      </w:r>
-      <w:r>
-        <w:t>project is economically feasible.</w:t>
-      </w:r>
-    </w:p>
-    <w:p>
-      <w:r>
-        <w:br w:type="page"/>
-      </w:r>
-    </w:p>
-    <w:p>
-      <w:pPr>
-        <w:pStyle w:val="Heading3"/>
-        <w:spacing w:line="360" w:lineRule="auto"/>
-      </w:pPr>
-      <w:bookmarkStart w:id="15" w:name="_Toc159865578"/>
+      <w:bookmarkStart w:id="12" w:name="_Toc159933717"/>
       <w:r>
         <w:lastRenderedPageBreak/>
         <w:t>4.2.4 SCHEDULE FEASIBILITY</w:t>
       </w:r>
-      <w:bookmarkEnd w:id="15"/>
+      <w:bookmarkEnd w:id="12"/>
     </w:p>
     <w:p>
       <w:pPr>
@@ -3235,12 +2448,12 @@
         <w:pStyle w:val="Heading2"/>
         <w:spacing w:line="360" w:lineRule="auto"/>
       </w:pPr>
-      <w:bookmarkStart w:id="16" w:name="_Toc159865579"/>
+      <w:bookmarkStart w:id="13" w:name="_Toc159933718"/>
       <w:r>
         <w:lastRenderedPageBreak/>
         <w:t>4.3 SYSTEM DESIGN</w:t>
       </w:r>
-      <w:bookmarkEnd w:id="16"/>
+      <w:bookmarkEnd w:id="13"/>
     </w:p>
     <w:p/>
     <w:p/>
@@ -3266,7 +2479,7 @@
             <v:path o:extrusionok="f" gradientshapeok="t" o:connecttype="rect"/>
             <o:lock v:ext="edit" aspectratio="t"/>
           </v:shapetype>
-          <v:shape id="_x0000_i1025" type="#_x0000_t75" style="width:432.85pt;height:464.65pt">
+          <v:shape id="_x0000_i1025" type="#_x0000_t75" style="width:432.9pt;height:464.75pt">
             <v:imagedata r:id="rId10" o:title="election system design"/>
           </v:shape>
         </w:pict>
@@ -3315,12 +2528,12 @@
       <w:pPr>
         <w:pStyle w:val="Heading2"/>
       </w:pPr>
-      <w:bookmarkStart w:id="17" w:name="_Toc159865580"/>
+      <w:bookmarkStart w:id="14" w:name="_Toc159933719"/>
       <w:r>
         <w:lastRenderedPageBreak/>
         <w:t>4.4 USE CASE DIAGRAM</w:t>
       </w:r>
-      <w:bookmarkEnd w:id="17"/>
+      <w:bookmarkEnd w:id="14"/>
     </w:p>
     <w:p/>
     <w:p/>
@@ -3407,7 +2620,7 @@
         <w:pStyle w:val="Heading2"/>
         <w:spacing w:line="360" w:lineRule="auto"/>
       </w:pPr>
-      <w:bookmarkStart w:id="18" w:name="_Toc159865581"/>
+      <w:bookmarkStart w:id="15" w:name="_Toc159933720"/>
       <w:r>
         <w:t>4.5 D</w:t>
       </w:r>
@@ -3426,7 +2639,7 @@
       <w:r>
         <w:t>ALGORITHM</w:t>
       </w:r>
-      <w:bookmarkEnd w:id="18"/>
+      <w:bookmarkEnd w:id="15"/>
     </w:p>
     <w:p/>
     <w:p>
@@ -3501,7 +2714,7 @@
         </w:rPr>
         <w:lastRenderedPageBreak/>
         <w:pict>
-          <v:shape id="_x0000_i1026" type="#_x0000_t75" style="width:405.2pt;height:302.25pt">
+          <v:shape id="_x0000_i1026" type="#_x0000_t75" style="width:405.25pt;height:302.3pt">
             <v:imagedata r:id="rId12" o:title="iterative-model"/>
           </v:shape>
         </w:pict>
@@ -3669,13 +2882,7 @@
         <w:rPr>
           <w:noProof/>
         </w:rPr>
-        <w:t>(A, p, r)</w:t>
-      </w:r>
-      <w:r>
-        <w:rPr>
-          <w:noProof/>
-        </w:rPr>
-        <w:t xml:space="preserve"> </w:t>
+        <w:t xml:space="preserve">(A, p, r) </w:t>
       </w:r>
     </w:p>
     <w:p>
@@ -3761,25 +2968,7 @@
         <w:rPr>
           <w:noProof/>
         </w:rPr>
-        <w:t xml:space="preserve">(A, p, </w:t>
-      </w:r>
-      <w:r>
-        <w:rPr>
-          <w:noProof/>
-        </w:rPr>
-        <w:t>q-1</w:t>
-      </w:r>
-      <w:r>
-        <w:rPr>
-          <w:noProof/>
-        </w:rPr>
-        <w:t>)</w:t>
-      </w:r>
-      <w:r>
-        <w:rPr>
-          <w:noProof/>
-        </w:rPr>
-        <w:t>;</w:t>
+        <w:t>(A, p, q-1);</w:t>
       </w:r>
     </w:p>
     <w:p>
@@ -3801,25 +2990,7 @@
         <w:rPr>
           <w:noProof/>
         </w:rPr>
-        <w:t xml:space="preserve">(A, </w:t>
-      </w:r>
-      <w:r>
-        <w:rPr>
-          <w:noProof/>
-        </w:rPr>
-        <w:t>q+1</w:t>
-      </w:r>
-      <w:r>
-        <w:rPr>
-          <w:noProof/>
-        </w:rPr>
-        <w:t>, r)</w:t>
-      </w:r>
-      <w:r>
-        <w:rPr>
-          <w:noProof/>
-        </w:rPr>
-        <w:t>;</w:t>
+        <w:t>(A, q+1, r);</w:t>
       </w:r>
     </w:p>
     <w:p>
@@ -4052,31 +3223,7 @@
         <w:rPr>
           <w:noProof/>
         </w:rPr>
-        <w:t>exchange A[i</w:t>
-      </w:r>
-      <w:r>
-        <w:rPr>
-          <w:noProof/>
-        </w:rPr>
-        <w:t>+1</w:t>
-      </w:r>
-      <w:r>
-        <w:rPr>
-          <w:noProof/>
-        </w:rPr>
-        <w:t>] and A[</w:t>
-      </w:r>
-      <w:r>
-        <w:rPr>
-          <w:noProof/>
-        </w:rPr>
-        <w:t>r</w:t>
-      </w:r>
-      <w:r>
-        <w:rPr>
-          <w:noProof/>
-        </w:rPr>
-        <w:t>];</w:t>
+        <w:t>exchange A[i+1] and A[r];</w:t>
       </w:r>
     </w:p>
     <w:p>
@@ -4133,15 +3280,16 @@
           <w:numId w:val="1"/>
         </w:numPr>
       </w:pPr>
-      <w:bookmarkStart w:id="19" w:name="_Toc159865582"/>
+      <w:bookmarkStart w:id="16" w:name="_Toc159933721"/>
       <w:r>
         <w:t>EXPECTED OUTCOME</w:t>
       </w:r>
-      <w:bookmarkEnd w:id="19"/>
+      <w:bookmarkEnd w:id="16"/>
     </w:p>
     <w:p/>
     <w:p>
       <w:pPr>
+        <w:spacing w:line="360" w:lineRule="auto"/>
         <w:jc w:val="both"/>
         <w:sectPr>
           <w:footerReference w:type="default" r:id="rId13"/>
@@ -4159,17 +3307,19 @@
       <w:r>
         <w:t>and faster than the current methods which is the queuing system. This will reduce the cost and time it takes for election to complete. Voters can easily cast their precious vote from the comfort of their home rather than spending their time standing in the queues. Proper implementation and maintenance of the system during the election can help Nepal raise its E-Governance Development Index (EGDI) and improve its ranking.</w:t>
       </w:r>
+      <w:bookmarkStart w:id="17" w:name="_GoBack"/>
+      <w:bookmarkEnd w:id="17"/>
     </w:p>
     <w:p>
       <w:pPr>
         <w:pStyle w:val="Title"/>
       </w:pPr>
-      <w:bookmarkStart w:id="20" w:name="_Toc159865583"/>
+      <w:bookmarkStart w:id="18" w:name="_Toc159933722"/>
       <w:r>
         <w:lastRenderedPageBreak/>
         <w:t>REFERENCES</w:t>
       </w:r>
-      <w:bookmarkEnd w:id="20"/>
+      <w:bookmarkEnd w:id="18"/>
     </w:p>
     <w:p/>
     <w:p/>
@@ -4382,7 +3532,7 @@
           <w:rPr>
             <w:noProof/>
           </w:rPr>
-          <w:t>iii</w:t>
+          <w:t>i</w:t>
         </w:r>
         <w:r>
           <w:rPr>
@@ -4435,7 +3585,7 @@
           <w:rPr>
             <w:noProof/>
           </w:rPr>
-          <w:t>9</w:t>
+          <w:t>7</w:t>
         </w:r>
         <w:r>
           <w:rPr>
@@ -5479,6 +4629,7 @@
   <w:style w:type="character" w:default="1" w:styleId="DefaultParagraphFont">
     <w:name w:val="Default Paragraph Font"/>
     <w:uiPriority w:val="1"/>
+    <w:semiHidden/>
     <w:unhideWhenUsed/>
   </w:style>
   <w:style w:type="table" w:default="1" w:styleId="TableNormal">
@@ -6025,7 +5176,7 @@
 </file>
 
 <file path=customXml/itemProps1.xml><?xml version="1.0" encoding="utf-8"?>
-<ds:datastoreItem xmlns:ds="http://schemas.openxmlformats.org/officeDocument/2006/customXml" ds:itemID="{95CA3C2B-5F95-471D-95BF-BBD39FA96EB0}">
+<ds:datastoreItem xmlns:ds="http://schemas.openxmlformats.org/officeDocument/2006/customXml" ds:itemID="{F9090F6A-314B-4B92-B146-25B1CD568564}">
   <ds:schemaRefs>
     <ds:schemaRef ds:uri="http://schemas.openxmlformats.org/officeDocument/2006/bibliography"/>
   </ds:schemaRefs>

</xml_diff>